<commit_message>
started the rule book
</commit_message>
<xml_diff>
--- a/Discususun.docx
+++ b/Discususun.docx
@@ -327,22 +327,25 @@
     </w:p>
     <w:p>
       <w:r>
-        <w:t xml:space="preserve">How about there are weapon classes, and you have skills in a certain weapon class. This way, if you are an expert in the </w:t>
-      </w:r>
-      <w:proofErr w:type="gramStart"/>
-      <w:r>
-        <w:t>bow</w:t>
-      </w:r>
-      <w:proofErr w:type="gramEnd"/>
-      <w:r>
-        <w:t xml:space="preserve"> you aren’t an expert in firearms.</w:t>
-      </w:r>
-      <w:r>
-        <w:t xml:space="preserve"> I’ll list the weapon skill classes I can think of. </w:t>
+        <w:t xml:space="preserve">How about there are weapon classes, and you have skills in a certain weapon class. This way, if you are an expert in the bow </w:t>
+      </w:r>
+      <w:proofErr w:type="spellStart"/>
+      <w:r>
+        <w:t>you</w:t>
+      </w:r>
+      <w:r>
+        <w:t>Item</w:t>
+      </w:r>
+      <w:proofErr w:type="spellEnd"/>
+      <w:r>
+        <w:t xml:space="preserve"> aren’t an expert in firearms.</w:t>
+      </w:r>
+      <w:r>
+        <w:t xml:space="preserve"> I’ll list the weapon skill classes I can think </w:t>
       </w:r>
       <w:r>
         <w:lastRenderedPageBreak/>
-        <w:t>These are common skill classes, so these do not encapsulate every skill as many exotic weapons like whips will have their own.</w:t>
+        <w:t>of. These are common skill classes, so these do not encapsulate every skill as many exotic weapons like whips will have their own.</w:t>
       </w:r>
     </w:p>
     <w:p>

</xml_diff>